<commit_message>
Deployed 0f7c7e3 with MkDocs version: 1.2.2
</commit_message>
<xml_diff>
--- a/legislacao/npa/NPA-NNAC-08E (NTPJ) Rev 2021.docx
+++ b/legislacao/npa/NPA-NNAC-08E (NTPJ) Rev 2021.docx
@@ -1553,7 +1553,15 @@
           <w:szCs w:val="24"/>
           <w:lang w:val="pt-PT"/>
         </w:rPr>
-        <w:t>Armazenamento e arquivo de Desenhos e ADT</w:t>
+        <w:t>Identificação e a</w:t>
+      </w:r>
+      <w:r>
+        <w:rPr>
+          <w:sz w:val="24"/>
+          <w:szCs w:val="24"/>
+          <w:lang w:val="pt-PT"/>
+        </w:rPr>
+        <w:t>rmazenamento e arquivo de Desenhos e ADT</w:t>
       </w:r>
     </w:p>
     <w:p>
@@ -2761,7 +2769,7 @@
             <w:sz w:val="24"/>
             <w:szCs w:val="24"/>
           </w:rPr>
-          <w:t>3</w:t>
+          <w:t>2</w:t>
         </w:r>
         <w:r>
           <w:rPr>

</xml_diff>

<commit_message>
Deployed 347242c with MkDocs version: 1.2.2
</commit_message>
<xml_diff>
--- a/legislacao/npa/NPA-NNAC-08E (NTPJ) Rev 2021.docx
+++ b/legislacao/npa/NPA-NNAC-08E (NTPJ) Rev 2021.docx
@@ -1545,7 +1545,7 @@
           <w:szCs w:val="24"/>
           <w:lang w:val="pt-PT"/>
         </w:rPr>
-        <w:t xml:space="preserve"> – </w:t>
+        <w:t xml:space="preserve"> – Cadastro e </w:t>
       </w:r>
       <w:r>
         <w:rPr>
@@ -1553,7 +1553,7 @@
           <w:szCs w:val="24"/>
           <w:lang w:val="pt-PT"/>
         </w:rPr>
-        <w:t>Identificação e a</w:t>
+        <w:t>a</w:t>
       </w:r>
       <w:r>
         <w:rPr>
@@ -1562,56 +1562,6 @@
           <w:lang w:val="pt-PT"/>
         </w:rPr>
         <w:t>rmazenamento e arquivo de Desenhos e ADT</w:t>
-      </w:r>
-    </w:p>
-    <w:p>
-      <w:pPr>
-        <w:keepNext/>
-        <w:keepLines/>
-        <w:widowControl w:val="0"/>
-        <w:numPr>
-          <w:ilvl w:val="2"/>
-          <w:numId w:val="1"/>
-        </w:numPr>
-        <w:spacing w:before="120"/>
-        <w:jc w:val="both"/>
-        <w:rPr>
-          <w:sz w:val="24"/>
-          <w:szCs w:val="24"/>
-          <w:lang w:val="pt-PT"/>
-        </w:rPr>
-      </w:pPr>
-      <w:r>
-        <w:rPr>
-          <w:sz w:val="24"/>
-          <w:szCs w:val="24"/>
-          <w:lang w:val="pt-PT"/>
-        </w:rPr>
-        <w:t>PLOG00</w:t>
-      </w:r>
-      <w:r>
-        <w:rPr>
-          <w:sz w:val="24"/>
-          <w:szCs w:val="24"/>
-          <w:lang w:val="pt-PT"/>
-        </w:rPr>
-        <w:t>21</w:t>
-      </w:r>
-      <w:r>
-        <w:rPr>
-          <w:sz w:val="24"/>
-          <w:szCs w:val="24"/>
-          <w:lang w:val="pt-PT"/>
-        </w:rPr>
-        <w:t xml:space="preserve"> – </w:t>
-      </w:r>
-      <w:r>
-        <w:rPr>
-          <w:sz w:val="24"/>
-          <w:szCs w:val="24"/>
-          <w:lang w:val="pt-PT"/>
-        </w:rPr>
-        <w:t>Delimitação de PN de material nacionalizado</w:t>
       </w:r>
     </w:p>
     <w:p>
@@ -1624,7 +1574,6 @@
         <w:rPr>
           <w:sz w:val="24"/>
           <w:szCs w:val="24"/>
-          <w:u w:val="single"/>
           <w:lang w:val="pt-PT"/>
         </w:rPr>
       </w:pPr>

</xml_diff>